<commit_message>
Getting neat file structure
</commit_message>
<xml_diff>
--- a/Tesis_fmt.docx
+++ b/Tesis_fmt.docx
@@ -68006,7 +68006,7 @@
     </w:lvl>
   </w:abstractNum>
   <w:abstractNum w:abstractNumId="990">
-    <w:nsid w:val="743f01f2"/>
+    <w:nsid w:val="8571d9b0"/>
     <w:multiLevelType w:val="multilevel"/>
     <w:lvl w:ilvl="0">
       <w:numFmt w:val="bullet"/>
@@ -68087,7 +68087,7 @@
     </w:lvl>
   </w:abstractNum>
   <w:abstractNum w:abstractNumId="99201">
-    <w:nsid w:val="448ecfc6"/>
+    <w:nsid w:val="a0808758"/>
     <w:multiLevelType w:val="multilevel"/>
     <w:lvl w:ilvl="0">
       <w:start w:val="1"/>
@@ -68175,7 +68175,7 @@
     </w:lvl>
   </w:abstractNum>
   <w:abstractNum w:abstractNumId="991">
-    <w:nsid w:val="d44b1c7e"/>
+    <w:nsid w:val="7828eb52"/>
     <w:multiLevelType w:val="multilevel"/>
     <w:lvl w:ilvl="0">
       <w:numFmt w:val="bullet"/>

</xml_diff>